<commit_message>
Actualización productos y descripciones
</commit_message>
<xml_diff>
--- a/LatiDos/Descripción de productos/Descripción de productos para el sitio Web.docx
+++ b/LatiDos/Descripción de productos/Descripción de productos para el sitio Web.docx
@@ -266,28 +266,6 @@
     </w:p>
     <w:p>
       <w:pPr>
-        <w:spacing w:before="100" w:beforeAutospacing="1" w:after="240" w:line="240" w:lineRule="auto"/>
-        <w:rPr>
-          <w:rFonts w:ascii="Times New Roman" w:eastAsia="Times New Roman" w:hAnsi="Times New Roman" w:cs="Times New Roman"/>
-          <w:color w:val="1B1C1D"/>
-          <w:sz w:val="24"/>
-          <w:szCs w:val="24"/>
-          <w:lang w:eastAsia="es-CO"/>
-        </w:rPr>
-      </w:pPr>
-      <w:r>
-        <w:rPr>
-          <w:rFonts w:ascii="Times New Roman" w:eastAsia="Times New Roman" w:hAnsi="Times New Roman" w:cs="Times New Roman"/>
-          <w:color w:val="1B1C1D"/>
-          <w:sz w:val="24"/>
-          <w:szCs w:val="24"/>
-          <w:lang w:eastAsia="es-CO"/>
-        </w:rPr>
-        <w:t>Dale a tu bebé la libertad de moverse y a ti la tranquilidad que mereces.</w:t>
-      </w:r>
-    </w:p>
-    <w:p>
-      <w:pPr>
         <w:spacing w:before="100" w:beforeAutospacing="1" w:after="0" w:line="240" w:lineRule="auto"/>
         <w:rPr>
           <w:rFonts w:ascii="Times New Roman" w:eastAsia="Times New Roman" w:hAnsi="Times New Roman" w:cs="Times New Roman"/>
@@ -469,6 +447,240 @@
     </w:p>
     <w:p>
       <w:pPr>
+        <w:spacing w:before="100" w:beforeAutospacing="1" w:after="0" w:line="240" w:lineRule="auto"/>
+        <w:rPr>
+          <w:rFonts w:ascii="Times New Roman" w:eastAsia="Times New Roman" w:hAnsi="Times New Roman" w:cs="Times New Roman"/>
+          <w:b/>
+          <w:bCs/>
+          <w:color w:val="1B1C1D"/>
+          <w:sz w:val="24"/>
+          <w:szCs w:val="24"/>
+          <w:bdr w:val="none" w:sz="0" w:space="0" w:color="auto" w:frame="1"/>
+          <w:lang w:eastAsia="es-CO"/>
+        </w:rPr>
+      </w:pPr>
+      <w:r>
+        <w:rPr>
+          <w:rFonts w:ascii="Times New Roman" w:eastAsia="Times New Roman" w:hAnsi="Times New Roman" w:cs="Times New Roman"/>
+          <w:b/>
+          <w:bCs/>
+          <w:color w:val="1B1C1D"/>
+          <w:sz w:val="24"/>
+          <w:szCs w:val="24"/>
+          <w:bdr w:val="none" w:sz="0" w:space="0" w:color="auto" w:frame="1"/>
+          <w:lang w:eastAsia="es-CO"/>
+        </w:rPr>
+        <w:t xml:space="preserve">Variaciones </w:t>
+      </w:r>
+    </w:p>
+    <w:p>
+      <w:pPr>
+        <w:spacing w:before="100" w:beforeAutospacing="1" w:after="0" w:line="240" w:lineRule="auto"/>
+        <w:rPr>
+          <w:rFonts w:ascii="Times New Roman" w:eastAsia="Times New Roman" w:hAnsi="Times New Roman" w:cs="Times New Roman"/>
+          <w:color w:val="1B1C1D"/>
+          <w:sz w:val="24"/>
+          <w:szCs w:val="24"/>
+          <w:lang w:eastAsia="es-CO"/>
+        </w:rPr>
+      </w:pPr>
+      <w:r>
+        <w:rPr>
+          <w:rFonts w:ascii="Times New Roman" w:eastAsia="Times New Roman" w:hAnsi="Times New Roman" w:cs="Times New Roman"/>
+          <w:color w:val="1B1C1D"/>
+          <w:sz w:val="24"/>
+          <w:szCs w:val="24"/>
+          <w:lang w:eastAsia="es-CO"/>
+        </w:rPr>
+        <w:t>Modelo 1: Monos y pandas beige</w:t>
+      </w:r>
+    </w:p>
+    <w:p>
+      <w:pPr>
+        <w:spacing w:before="100" w:beforeAutospacing="1" w:after="0" w:line="240" w:lineRule="auto"/>
+        <w:rPr>
+          <w:rFonts w:ascii="Times New Roman" w:eastAsia="Times New Roman" w:hAnsi="Times New Roman" w:cs="Times New Roman"/>
+          <w:color w:val="1B1C1D"/>
+          <w:sz w:val="24"/>
+          <w:szCs w:val="24"/>
+          <w:lang w:eastAsia="es-CO"/>
+        </w:rPr>
+      </w:pPr>
+      <w:r>
+        <w:rPr>
+          <w:rFonts w:ascii="Times New Roman" w:eastAsia="Times New Roman" w:hAnsi="Times New Roman" w:cs="Times New Roman"/>
+          <w:color w:val="1B1C1D"/>
+          <w:sz w:val="24"/>
+          <w:szCs w:val="24"/>
+          <w:lang w:eastAsia="es-CO"/>
+        </w:rPr>
+        <w:t>Modelo2: Jirafas y Arboles</w:t>
+      </w:r>
+    </w:p>
+    <w:p>
+      <w:pPr>
+        <w:spacing w:before="100" w:beforeAutospacing="1" w:after="0" w:line="240" w:lineRule="auto"/>
+        <w:rPr>
+          <w:rFonts w:ascii="Times New Roman" w:eastAsia="Times New Roman" w:hAnsi="Times New Roman" w:cs="Times New Roman"/>
+          <w:color w:val="1B1C1D"/>
+          <w:sz w:val="24"/>
+          <w:szCs w:val="24"/>
+          <w:lang w:eastAsia="es-CO"/>
+        </w:rPr>
+      </w:pPr>
+      <w:r>
+        <w:rPr>
+          <w:rFonts w:ascii="Times New Roman" w:eastAsia="Times New Roman" w:hAnsi="Times New Roman" w:cs="Times New Roman"/>
+          <w:color w:val="1B1C1D"/>
+          <w:sz w:val="24"/>
+          <w:szCs w:val="24"/>
+          <w:lang w:eastAsia="es-CO"/>
+        </w:rPr>
+        <w:t>Modelo 3: Jirafa y Animales pequeños</w:t>
+      </w:r>
+    </w:p>
+    <w:p>
+      <w:pPr>
+        <w:spacing w:before="100" w:beforeAutospacing="1" w:after="0" w:line="240" w:lineRule="auto"/>
+        <w:rPr>
+          <w:rFonts w:ascii="Times New Roman" w:eastAsia="Times New Roman" w:hAnsi="Times New Roman" w:cs="Times New Roman"/>
+          <w:color w:val="1B1C1D"/>
+          <w:sz w:val="24"/>
+          <w:szCs w:val="24"/>
+          <w:lang w:eastAsia="es-CO"/>
+        </w:rPr>
+      </w:pPr>
+      <w:r>
+        <w:rPr>
+          <w:rFonts w:ascii="Times New Roman" w:eastAsia="Times New Roman" w:hAnsi="Times New Roman" w:cs="Times New Roman"/>
+          <w:color w:val="1B1C1D"/>
+          <w:sz w:val="24"/>
+          <w:szCs w:val="24"/>
+          <w:lang w:eastAsia="es-CO"/>
+        </w:rPr>
+        <w:t>Modelo 4: Animales y cuadros</w:t>
+      </w:r>
+    </w:p>
+    <w:p>
+      <w:pPr>
+        <w:spacing w:before="100" w:beforeAutospacing="1" w:after="0" w:line="240" w:lineRule="auto"/>
+        <w:rPr>
+          <w:rFonts w:ascii="Times New Roman" w:eastAsia="Times New Roman" w:hAnsi="Times New Roman" w:cs="Times New Roman"/>
+          <w:color w:val="1B1C1D"/>
+          <w:sz w:val="24"/>
+          <w:szCs w:val="24"/>
+          <w:lang w:eastAsia="es-CO"/>
+        </w:rPr>
+      </w:pPr>
+      <w:r>
+        <w:rPr>
+          <w:rFonts w:ascii="Times New Roman" w:eastAsia="Times New Roman" w:hAnsi="Times New Roman" w:cs="Times New Roman"/>
+          <w:color w:val="1B1C1D"/>
+          <w:sz w:val="24"/>
+          <w:szCs w:val="24"/>
+          <w:lang w:eastAsia="es-CO"/>
+        </w:rPr>
+        <w:t>Modelo 5: Pista de carros</w:t>
+      </w:r>
+    </w:p>
+    <w:p>
+      <w:pPr>
+        <w:spacing w:before="100" w:beforeAutospacing="1" w:after="0" w:line="240" w:lineRule="auto"/>
+        <w:rPr>
+          <w:rFonts w:ascii="Times New Roman" w:eastAsia="Times New Roman" w:hAnsi="Times New Roman" w:cs="Times New Roman"/>
+          <w:color w:val="1B1C1D"/>
+          <w:sz w:val="24"/>
+          <w:szCs w:val="24"/>
+          <w:lang w:eastAsia="es-CO"/>
+        </w:rPr>
+      </w:pPr>
+      <w:r>
+        <w:rPr>
+          <w:rFonts w:ascii="Times New Roman" w:eastAsia="Times New Roman" w:hAnsi="Times New Roman" w:cs="Times New Roman"/>
+          <w:color w:val="1B1C1D"/>
+          <w:sz w:val="24"/>
+          <w:szCs w:val="24"/>
+          <w:lang w:eastAsia="es-CO"/>
+        </w:rPr>
+        <w:t>Modelo 6: Animales en aviones</w:t>
+      </w:r>
+    </w:p>
+    <w:p>
+      <w:pPr>
+        <w:spacing w:before="100" w:beforeAutospacing="1" w:after="0" w:line="240" w:lineRule="auto"/>
+        <w:rPr>
+          <w:rFonts w:ascii="Times New Roman" w:eastAsia="Times New Roman" w:hAnsi="Times New Roman" w:cs="Times New Roman"/>
+          <w:color w:val="1B1C1D"/>
+          <w:sz w:val="24"/>
+          <w:szCs w:val="24"/>
+          <w:lang w:eastAsia="es-CO"/>
+        </w:rPr>
+      </w:pPr>
+      <w:r>
+        <w:rPr>
+          <w:rFonts w:ascii="Times New Roman" w:eastAsia="Times New Roman" w:hAnsi="Times New Roman" w:cs="Times New Roman"/>
+          <w:color w:val="1B1C1D"/>
+          <w:sz w:val="24"/>
+          <w:szCs w:val="24"/>
+          <w:lang w:eastAsia="es-CO"/>
+        </w:rPr>
+        <w:t xml:space="preserve">Modelos 7: Oso blanco jirafa y </w:t>
+      </w:r>
+      <w:r>
+        <w:rPr>
+          <w:rFonts w:ascii="Times New Roman" w:eastAsia="Times New Roman" w:hAnsi="Times New Roman" w:cs="Times New Roman"/>
+          <w:color w:val="1B1C1D"/>
+          <w:sz w:val="24"/>
+          <w:szCs w:val="24"/>
+          <w:lang w:eastAsia="es-CO"/>
+        </w:rPr>
+        <w:t>arcoíris</w:t>
+      </w:r>
+    </w:p>
+    <w:p>
+      <w:pPr>
+        <w:spacing w:before="100" w:beforeAutospacing="1" w:after="0" w:line="240" w:lineRule="auto"/>
+        <w:rPr>
+          <w:rFonts w:ascii="Times New Roman" w:eastAsia="Times New Roman" w:hAnsi="Times New Roman" w:cs="Times New Roman"/>
+          <w:color w:val="1B1C1D"/>
+          <w:sz w:val="24"/>
+          <w:szCs w:val="24"/>
+          <w:lang w:eastAsia="es-CO"/>
+        </w:rPr>
+      </w:pPr>
+      <w:r>
+        <w:rPr>
+          <w:rFonts w:ascii="Times New Roman" w:eastAsia="Times New Roman" w:hAnsi="Times New Roman" w:cs="Times New Roman"/>
+          <w:color w:val="1B1C1D"/>
+          <w:sz w:val="24"/>
+          <w:szCs w:val="24"/>
+          <w:lang w:eastAsia="es-CO"/>
+        </w:rPr>
+        <w:t xml:space="preserve">Modelo 8: Reno, </w:t>
+      </w:r>
+      <w:r>
+        <w:rPr>
+          <w:rFonts w:ascii="Times New Roman" w:eastAsia="Times New Roman" w:hAnsi="Times New Roman" w:cs="Times New Roman"/>
+          <w:color w:val="1B1C1D"/>
+          <w:sz w:val="24"/>
+          <w:szCs w:val="24"/>
+          <w:lang w:eastAsia="es-CO"/>
+        </w:rPr>
+        <w:t>cebra</w:t>
+      </w:r>
+      <w:r>
+        <w:rPr>
+          <w:rFonts w:ascii="Times New Roman" w:eastAsia="Times New Roman" w:hAnsi="Times New Roman" w:cs="Times New Roman"/>
+          <w:color w:val="1B1C1D"/>
+          <w:sz w:val="24"/>
+          <w:szCs w:val="24"/>
+          <w:lang w:eastAsia="es-CO"/>
+        </w:rPr>
+        <w:t xml:space="preserve"> y koala</w:t>
+      </w:r>
+    </w:p>
+    <w:p>
+      <w:pPr>
         <w:spacing w:after="120" w:line="240" w:lineRule="auto"/>
         <w:rPr>
           <w:rFonts w:ascii="Times New Roman" w:eastAsia="Times New Roman" w:hAnsi="Times New Roman" w:cs="Times New Roman"/>
@@ -504,6 +716,7 @@
           <w:bdr w:val="none" w:sz="0" w:space="0" w:color="auto" w:frame="1"/>
           <w:lang w:eastAsia="es-CO"/>
         </w:rPr>
+        <w:lastRenderedPageBreak/>
         <w:t>2</w:t>
       </w:r>
       <w:r>
@@ -655,18 +868,7 @@
           <w:szCs w:val="24"/>
           <w:lang w:eastAsia="es-CO"/>
         </w:rPr>
-        <w:t xml:space="preserve">, adicionalmente tiene termómetro incluido para medir fácilmente la temperatura del agua, manteniendo a tu </w:t>
-      </w:r>
-      <w:r>
-        <w:rPr>
-          <w:rFonts w:ascii="Times New Roman" w:eastAsia="Times New Roman" w:hAnsi="Times New Roman" w:cs="Times New Roman"/>
-          <w:color w:val="1B1C1D"/>
-          <w:sz w:val="24"/>
-          <w:szCs w:val="24"/>
-          <w:lang w:eastAsia="es-CO"/>
-        </w:rPr>
-        <w:lastRenderedPageBreak/>
-        <w:t xml:space="preserve">bebé seguro. </w:t>
+        <w:t xml:space="preserve">, adicionalmente tiene termómetro incluido para medir fácilmente la temperatura del agua, manteniendo a tu bebé seguro. </w:t>
       </w:r>
       <w:r>
         <w:rPr>
@@ -811,7 +1013,17 @@
           <w:szCs w:val="24"/>
           <w:lang w:eastAsia="es-CO"/>
         </w:rPr>
-        <w:t>, termometro</w:t>
+        <w:t xml:space="preserve">, </w:t>
+      </w:r>
+      <w:r>
+        <w:rPr>
+          <w:rFonts w:ascii="Times New Roman" w:eastAsia="Times New Roman" w:hAnsi="Times New Roman" w:cs="Times New Roman"/>
+          <w:color w:val="1B1C1D"/>
+          <w:sz w:val="24"/>
+          <w:szCs w:val="24"/>
+          <w:lang w:eastAsia="es-CO"/>
+        </w:rPr>
+        <w:t>termómetro</w:t>
       </w:r>
       <w:r>
         <w:rPr>
@@ -944,6 +1156,64 @@
     </w:p>
     <w:p>
       <w:pPr>
+        <w:spacing w:before="100" w:beforeAutospacing="1" w:after="0" w:line="240" w:lineRule="auto"/>
+        <w:rPr>
+          <w:rFonts w:ascii="Times New Roman" w:eastAsia="Times New Roman" w:hAnsi="Times New Roman" w:cs="Times New Roman"/>
+          <w:b/>
+          <w:bCs/>
+          <w:color w:val="1B1C1D"/>
+          <w:sz w:val="24"/>
+          <w:szCs w:val="24"/>
+          <w:lang w:eastAsia="es-CO"/>
+        </w:rPr>
+      </w:pPr>
+      <w:r>
+        <w:rPr>
+          <w:rFonts w:ascii="Times New Roman" w:eastAsia="Times New Roman" w:hAnsi="Times New Roman" w:cs="Times New Roman"/>
+          <w:b/>
+          <w:bCs/>
+          <w:color w:val="1B1C1D"/>
+          <w:sz w:val="24"/>
+          <w:szCs w:val="24"/>
+          <w:lang w:eastAsia="es-CO"/>
+        </w:rPr>
+        <w:t>Variación:</w:t>
+      </w:r>
+    </w:p>
+    <w:p>
+      <w:pPr>
+        <w:spacing w:before="100" w:beforeAutospacing="1" w:after="0" w:line="240" w:lineRule="auto"/>
+        <w:rPr>
+          <w:rFonts w:ascii="Times New Roman" w:eastAsia="Times New Roman" w:hAnsi="Times New Roman" w:cs="Times New Roman"/>
+          <w:color w:val="1B1C1D"/>
+          <w:sz w:val="24"/>
+          <w:szCs w:val="24"/>
+          <w:lang w:eastAsia="es-CO"/>
+        </w:rPr>
+      </w:pPr>
+      <w:r>
+        <w:rPr>
+          <w:rFonts w:ascii="Times New Roman" w:eastAsia="Times New Roman" w:hAnsi="Times New Roman" w:cs="Times New Roman"/>
+          <w:color w:val="1B1C1D"/>
+          <w:sz w:val="24"/>
+          <w:szCs w:val="24"/>
+          <w:lang w:eastAsia="es-CO"/>
+        </w:rPr>
+        <w:t>Azul</w:t>
+      </w:r>
+      <w:r>
+        <w:rPr>
+          <w:rFonts w:ascii="Times New Roman" w:eastAsia="Times New Roman" w:hAnsi="Times New Roman" w:cs="Times New Roman"/>
+          <w:color w:val="1B1C1D"/>
+          <w:sz w:val="24"/>
+          <w:szCs w:val="24"/>
+          <w:lang w:eastAsia="es-CO"/>
+        </w:rPr>
+        <w:t>, Gris, Rosa</w:t>
+      </w:r>
+    </w:p>
+    <w:p>
+      <w:pPr>
         <w:spacing w:after="120" w:line="240" w:lineRule="auto"/>
         <w:rPr>
           <w:rFonts w:ascii="Times New Roman" w:eastAsia="Times New Roman" w:hAnsi="Times New Roman" w:cs="Times New Roman"/>
@@ -992,31 +1262,57 @@
           <w:bdr w:val="none" w:sz="0" w:space="0" w:color="auto" w:frame="1"/>
           <w:lang w:eastAsia="es-CO"/>
         </w:rPr>
-        <w:t>. Pelota Sensorial para Bebé</w:t>
-      </w:r>
-    </w:p>
-    <w:p>
-      <w:pPr>
-        <w:spacing w:before="100" w:beforeAutospacing="1" w:after="0" w:line="240" w:lineRule="auto"/>
-        <w:rPr>
-          <w:rFonts w:ascii="Times New Roman" w:eastAsia="Times New Roman" w:hAnsi="Times New Roman" w:cs="Times New Roman"/>
-          <w:color w:val="1B1C1D"/>
-          <w:sz w:val="24"/>
-          <w:szCs w:val="24"/>
-          <w:lang w:eastAsia="es-CO"/>
-        </w:rPr>
-      </w:pPr>
-      <w:r>
-        <w:rPr>
-          <w:rFonts w:ascii="Times New Roman" w:eastAsia="Times New Roman" w:hAnsi="Times New Roman" w:cs="Times New Roman"/>
-          <w:b/>
-          <w:bCs/>
-          <w:color w:val="1B1C1D"/>
-          <w:sz w:val="24"/>
-          <w:szCs w:val="24"/>
+        <w:t xml:space="preserve">. Pelota </w:t>
+      </w:r>
+      <w:r>
+        <w:rPr>
+          <w:rFonts w:ascii="Times New Roman" w:eastAsia="Times New Roman" w:hAnsi="Times New Roman" w:cs="Times New Roman"/>
+          <w:b/>
+          <w:bCs/>
+          <w:color w:val="1B1C1D"/>
+          <w:sz w:val="27"/>
+          <w:szCs w:val="27"/>
           <w:bdr w:val="none" w:sz="0" w:space="0" w:color="auto" w:frame="1"/>
           <w:lang w:eastAsia="es-CO"/>
         </w:rPr>
+        <w:t xml:space="preserve">(Juguete) </w:t>
+      </w:r>
+      <w:r>
+        <w:rPr>
+          <w:rFonts w:ascii="Times New Roman" w:eastAsia="Times New Roman" w:hAnsi="Times New Roman" w:cs="Times New Roman"/>
+          <w:b/>
+          <w:bCs/>
+          <w:color w:val="1B1C1D"/>
+          <w:sz w:val="27"/>
+          <w:szCs w:val="27"/>
+          <w:bdr w:val="none" w:sz="0" w:space="0" w:color="auto" w:frame="1"/>
+          <w:lang w:eastAsia="es-CO"/>
+        </w:rPr>
+        <w:t>Sensorial para Bebé</w:t>
+      </w:r>
+    </w:p>
+    <w:p>
+      <w:pPr>
+        <w:spacing w:before="100" w:beforeAutospacing="1" w:after="0" w:line="240" w:lineRule="auto"/>
+        <w:rPr>
+          <w:rFonts w:ascii="Times New Roman" w:eastAsia="Times New Roman" w:hAnsi="Times New Roman" w:cs="Times New Roman"/>
+          <w:color w:val="1B1C1D"/>
+          <w:sz w:val="24"/>
+          <w:szCs w:val="24"/>
+          <w:lang w:eastAsia="es-CO"/>
+        </w:rPr>
+      </w:pPr>
+      <w:r>
+        <w:rPr>
+          <w:rFonts w:ascii="Times New Roman" w:eastAsia="Times New Roman" w:hAnsi="Times New Roman" w:cs="Times New Roman"/>
+          <w:b/>
+          <w:bCs/>
+          <w:color w:val="1B1C1D"/>
+          <w:sz w:val="24"/>
+          <w:szCs w:val="24"/>
+          <w:bdr w:val="none" w:sz="0" w:space="0" w:color="auto" w:frame="1"/>
+          <w:lang w:eastAsia="es-CO"/>
+        </w:rPr>
         <w:t>Título:</w:t>
       </w:r>
       <w:r>
@@ -1027,7 +1323,27 @@
           <w:szCs w:val="24"/>
           <w:lang w:eastAsia="es-CO"/>
         </w:rPr>
-        <w:t xml:space="preserve"> Pelota Sensorial que Despierta los Sentidos de tu Bebé</w:t>
+        <w:t xml:space="preserve"> Pelota</w:t>
+      </w:r>
+      <w:r>
+        <w:rPr>
+          <w:rFonts w:ascii="Times New Roman" w:eastAsia="Times New Roman" w:hAnsi="Times New Roman" w:cs="Times New Roman"/>
+          <w:color w:val="1B1C1D"/>
+          <w:sz w:val="24"/>
+          <w:szCs w:val="24"/>
+          <w:lang w:eastAsia="es-CO"/>
+        </w:rPr>
+        <w:t xml:space="preserve"> (Juguete)</w:t>
+      </w:r>
+      <w:r>
+        <w:rPr>
+          <w:rFonts w:ascii="Times New Roman" w:eastAsia="Times New Roman" w:hAnsi="Times New Roman" w:cs="Times New Roman"/>
+          <w:color w:val="1B1C1D"/>
+          <w:sz w:val="24"/>
+          <w:szCs w:val="24"/>
+          <w:lang w:eastAsia="es-CO"/>
+        </w:rPr>
+        <w:t xml:space="preserve"> Sensorial </w:t>
       </w:r>
     </w:p>
     <w:p>
@@ -1097,7 +1413,18 @@
           <w:szCs w:val="24"/>
           <w:lang w:eastAsia="es-CO"/>
         </w:rPr>
-        <w:t>Con sus múltiples texturas, colores vibrantes y un tamaño perfecto para las manos pequeñas, esta pelota invita a tu bebé a agarrarla, apretarla y examinarla. El suave sonido de su cascabel interior cautiva su atención, ayudando a desarrollar la coordinación ojo-mano. Hecha de silicona suave y segura para morder, es el compañero ideal para cada etapa de su crecimiento.</w:t>
+        <w:t xml:space="preserve">Con sus múltiples texturas, colores vibrantes y un tamaño perfecto para las manos pequeñas, esta pelota invita a tu bebé a agarrarla, apretarla y examinarla. El suave sonido de </w:t>
+      </w:r>
+      <w:r>
+        <w:rPr>
+          <w:rFonts w:ascii="Times New Roman" w:eastAsia="Times New Roman" w:hAnsi="Times New Roman" w:cs="Times New Roman"/>
+          <w:color w:val="1B1C1D"/>
+          <w:sz w:val="24"/>
+          <w:szCs w:val="24"/>
+          <w:lang w:eastAsia="es-CO"/>
+        </w:rPr>
+        <w:lastRenderedPageBreak/>
+        <w:t>su cascabel interior cautiva su atención, ayudando a desarrollar la coordinación ojo-mano. Hecha de silicona suave y segura para morder, es el compañero ideal para cada etapa de su crecimiento.</w:t>
       </w:r>
     </w:p>
     <w:p>
@@ -1339,54 +1666,6 @@
     </w:p>
     <w:p>
       <w:pPr>
-        <w:spacing w:after="120" w:line="240" w:lineRule="auto"/>
-        <w:rPr>
-          <w:rFonts w:ascii="Times New Roman" w:eastAsia="Times New Roman" w:hAnsi="Times New Roman" w:cs="Times New Roman"/>
-          <w:color w:val="1B1C1D"/>
-          <w:sz w:val="24"/>
-          <w:szCs w:val="24"/>
-          <w:lang w:eastAsia="es-CO"/>
-        </w:rPr>
-      </w:pPr>
-    </w:p>
-    <w:p>
-      <w:pPr>
-        <w:spacing w:after="120" w:line="240" w:lineRule="auto"/>
-        <w:rPr>
-          <w:rFonts w:ascii="Times New Roman" w:eastAsia="Times New Roman" w:hAnsi="Times New Roman" w:cs="Times New Roman"/>
-          <w:color w:val="1B1C1D"/>
-          <w:sz w:val="24"/>
-          <w:szCs w:val="24"/>
-          <w:lang w:eastAsia="es-CO"/>
-        </w:rPr>
-      </w:pPr>
-    </w:p>
-    <w:p>
-      <w:pPr>
-        <w:spacing w:after="120" w:line="240" w:lineRule="auto"/>
-        <w:rPr>
-          <w:rFonts w:ascii="Times New Roman" w:eastAsia="Times New Roman" w:hAnsi="Times New Roman" w:cs="Times New Roman"/>
-          <w:color w:val="1B1C1D"/>
-          <w:sz w:val="24"/>
-          <w:szCs w:val="24"/>
-          <w:lang w:eastAsia="es-CO"/>
-        </w:rPr>
-      </w:pPr>
-    </w:p>
-    <w:p>
-      <w:pPr>
-        <w:spacing w:after="120" w:line="240" w:lineRule="auto"/>
-        <w:rPr>
-          <w:rFonts w:ascii="Times New Roman" w:eastAsia="Times New Roman" w:hAnsi="Times New Roman" w:cs="Times New Roman"/>
-          <w:color w:val="1B1C1D"/>
-          <w:sz w:val="24"/>
-          <w:szCs w:val="24"/>
-          <w:lang w:eastAsia="es-CO"/>
-        </w:rPr>
-      </w:pPr>
-    </w:p>
-    <w:p>
-      <w:pPr>
         <w:spacing w:before="100" w:beforeAutospacing="1" w:after="0" w:line="240" w:lineRule="auto"/>
         <w:outlineLvl w:val="2"/>
         <w:rPr>
@@ -1725,6 +2004,274 @@
       </w:r>
     </w:p>
     <w:p/>
+    <w:p>
+      <w:pPr>
+        <w:rPr>
+          <w:rFonts w:ascii="Times New Roman" w:hAnsi="Times New Roman" w:cs="Times New Roman"/>
+          <w:b/>
+          <w:bCs/>
+          <w:sz w:val="24"/>
+          <w:szCs w:val="24"/>
+        </w:rPr>
+      </w:pPr>
+      <w:r>
+        <w:rPr>
+          <w:rFonts w:ascii="Times New Roman" w:hAnsi="Times New Roman" w:cs="Times New Roman"/>
+          <w:b/>
+          <w:bCs/>
+          <w:sz w:val="24"/>
+          <w:szCs w:val="24"/>
+        </w:rPr>
+        <w:t>Variación:</w:t>
+      </w:r>
+    </w:p>
+    <w:p>
+      <w:pPr>
+        <w:rPr>
+          <w:rFonts w:ascii="Times New Roman" w:hAnsi="Times New Roman" w:cs="Times New Roman"/>
+          <w:sz w:val="24"/>
+          <w:szCs w:val="24"/>
+        </w:rPr>
+      </w:pPr>
+      <w:r>
+        <w:rPr>
+          <w:rFonts w:ascii="Times New Roman" w:hAnsi="Times New Roman" w:cs="Times New Roman"/>
+          <w:sz w:val="24"/>
+          <w:szCs w:val="24"/>
+        </w:rPr>
+        <w:lastRenderedPageBreak/>
+        <w:t>Verde Agua Marina, Gris, Rosa</w:t>
+      </w:r>
+    </w:p>
+    <w:p>
+      <w:pPr>
+        <w:rPr>
+          <w:rFonts w:ascii="Times New Roman" w:hAnsi="Times New Roman" w:cs="Times New Roman"/>
+          <w:sz w:val="24"/>
+          <w:szCs w:val="24"/>
+        </w:rPr>
+      </w:pPr>
+    </w:p>
+    <w:p>
+      <w:pPr>
+        <w:rPr>
+          <w:rFonts w:ascii="Times New Roman" w:hAnsi="Times New Roman" w:cs="Times New Roman"/>
+          <w:sz w:val="24"/>
+          <w:szCs w:val="24"/>
+        </w:rPr>
+      </w:pPr>
+      <w:r>
+        <w:rPr>
+          <w:rFonts w:ascii="Times New Roman" w:hAnsi="Times New Roman" w:cs="Times New Roman"/>
+          <w:b/>
+          <w:bCs/>
+          <w:sz w:val="24"/>
+          <w:szCs w:val="24"/>
+        </w:rPr>
+        <w:t>Producto</w:t>
+      </w:r>
+      <w:r>
+        <w:rPr>
+          <w:rFonts w:ascii="Times New Roman" w:hAnsi="Times New Roman" w:cs="Times New Roman"/>
+          <w:sz w:val="24"/>
+          <w:szCs w:val="24"/>
+        </w:rPr>
+        <w:tab/>
+      </w:r>
+      <w:r>
+        <w:rPr>
+          <w:rFonts w:ascii="Times New Roman" w:hAnsi="Times New Roman" w:cs="Times New Roman"/>
+          <w:sz w:val="24"/>
+          <w:szCs w:val="24"/>
+        </w:rPr>
+        <w:tab/>
+      </w:r>
+      <w:r>
+        <w:rPr>
+          <w:rFonts w:ascii="Times New Roman" w:hAnsi="Times New Roman" w:cs="Times New Roman"/>
+          <w:sz w:val="24"/>
+          <w:szCs w:val="24"/>
+        </w:rPr>
+        <w:tab/>
+      </w:r>
+      <w:r>
+        <w:rPr>
+          <w:rFonts w:ascii="Times New Roman" w:hAnsi="Times New Roman" w:cs="Times New Roman"/>
+          <w:b/>
+          <w:bCs/>
+          <w:sz w:val="24"/>
+          <w:szCs w:val="24"/>
+        </w:rPr>
+        <w:t xml:space="preserve">Precio de Venta </w:t>
+      </w:r>
+    </w:p>
+    <w:p>
+      <w:pPr>
+        <w:rPr>
+          <w:rFonts w:ascii="Times New Roman" w:hAnsi="Times New Roman" w:cs="Times New Roman"/>
+          <w:sz w:val="24"/>
+          <w:szCs w:val="24"/>
+        </w:rPr>
+      </w:pPr>
+      <w:r>
+        <w:rPr>
+          <w:rFonts w:ascii="Times New Roman" w:hAnsi="Times New Roman" w:cs="Times New Roman"/>
+          <w:sz w:val="24"/>
+          <w:szCs w:val="24"/>
+        </w:rPr>
+        <w:t>Tapete de Gateo Plegable</w:t>
+      </w:r>
+      <w:r>
+        <w:rPr>
+          <w:rFonts w:ascii="Times New Roman" w:hAnsi="Times New Roman" w:cs="Times New Roman"/>
+          <w:sz w:val="24"/>
+          <w:szCs w:val="24"/>
+        </w:rPr>
+        <w:tab/>
+      </w:r>
+      <w:r>
+        <w:rPr>
+          <w:rFonts w:ascii="Times New Roman" w:hAnsi="Times New Roman" w:cs="Times New Roman"/>
+          <w:sz w:val="24"/>
+          <w:szCs w:val="24"/>
+        </w:rPr>
+        <w:t>$</w:t>
+      </w:r>
+      <w:r>
+        <w:rPr>
+          <w:rFonts w:ascii="Times New Roman" w:hAnsi="Times New Roman" w:cs="Times New Roman"/>
+          <w:sz w:val="24"/>
+          <w:szCs w:val="24"/>
+        </w:rPr>
+        <w:t>159.900 COP</w:t>
+      </w:r>
+    </w:p>
+    <w:p>
+      <w:pPr>
+        <w:rPr>
+          <w:rFonts w:ascii="Times New Roman" w:hAnsi="Times New Roman" w:cs="Times New Roman"/>
+          <w:sz w:val="24"/>
+          <w:szCs w:val="24"/>
+        </w:rPr>
+      </w:pPr>
+      <w:r>
+        <w:rPr>
+          <w:rFonts w:ascii="Times New Roman" w:hAnsi="Times New Roman" w:cs="Times New Roman"/>
+          <w:sz w:val="24"/>
+          <w:szCs w:val="24"/>
+        </w:rPr>
+        <w:t>Bañera Plegable</w:t>
+      </w:r>
+      <w:r>
+        <w:rPr>
+          <w:rFonts w:ascii="Times New Roman" w:hAnsi="Times New Roman" w:cs="Times New Roman"/>
+          <w:sz w:val="24"/>
+          <w:szCs w:val="24"/>
+        </w:rPr>
+        <w:tab/>
+      </w:r>
+      <w:r>
+        <w:rPr>
+          <w:rFonts w:ascii="Times New Roman" w:hAnsi="Times New Roman" w:cs="Times New Roman"/>
+          <w:sz w:val="24"/>
+          <w:szCs w:val="24"/>
+        </w:rPr>
+        <w:tab/>
+        <w:t>$</w:t>
+      </w:r>
+      <w:r>
+        <w:rPr>
+          <w:rFonts w:ascii="Times New Roman" w:hAnsi="Times New Roman" w:cs="Times New Roman"/>
+          <w:sz w:val="24"/>
+          <w:szCs w:val="24"/>
+        </w:rPr>
+        <w:t>239.900 COP</w:t>
+      </w:r>
+    </w:p>
+    <w:p>
+      <w:pPr>
+        <w:rPr>
+          <w:rFonts w:ascii="Times New Roman" w:hAnsi="Times New Roman" w:cs="Times New Roman"/>
+          <w:sz w:val="24"/>
+          <w:szCs w:val="24"/>
+        </w:rPr>
+      </w:pPr>
+      <w:r>
+        <w:rPr>
+          <w:rFonts w:ascii="Times New Roman" w:hAnsi="Times New Roman" w:cs="Times New Roman"/>
+          <w:sz w:val="24"/>
+          <w:szCs w:val="24"/>
+        </w:rPr>
+        <w:t>Pelota Sensorial</w:t>
+      </w:r>
+      <w:r>
+        <w:rPr>
+          <w:rFonts w:ascii="Times New Roman" w:hAnsi="Times New Roman" w:cs="Times New Roman"/>
+          <w:sz w:val="24"/>
+          <w:szCs w:val="24"/>
+        </w:rPr>
+        <w:tab/>
+      </w:r>
+      <w:r>
+        <w:rPr>
+          <w:rFonts w:ascii="Times New Roman" w:hAnsi="Times New Roman" w:cs="Times New Roman"/>
+          <w:sz w:val="24"/>
+          <w:szCs w:val="24"/>
+        </w:rPr>
+        <w:tab/>
+        <w:t>$</w:t>
+      </w:r>
+      <w:r>
+        <w:rPr>
+          <w:rFonts w:ascii="Times New Roman" w:hAnsi="Times New Roman" w:cs="Times New Roman"/>
+          <w:sz w:val="24"/>
+          <w:szCs w:val="24"/>
+        </w:rPr>
+        <w:t>64.900 COP</w:t>
+      </w:r>
+    </w:p>
+    <w:p>
+      <w:pPr>
+        <w:rPr>
+          <w:rFonts w:ascii="Times New Roman" w:hAnsi="Times New Roman" w:cs="Times New Roman"/>
+          <w:sz w:val="24"/>
+          <w:szCs w:val="24"/>
+        </w:rPr>
+      </w:pPr>
+      <w:r>
+        <w:rPr>
+          <w:rFonts w:ascii="Times New Roman" w:hAnsi="Times New Roman" w:cs="Times New Roman"/>
+          <w:sz w:val="24"/>
+          <w:szCs w:val="24"/>
+        </w:rPr>
+        <w:t>Cojín Sujeta Biberón</w:t>
+      </w:r>
+      <w:r>
+        <w:rPr>
+          <w:rFonts w:ascii="Times New Roman" w:hAnsi="Times New Roman" w:cs="Times New Roman"/>
+          <w:sz w:val="24"/>
+          <w:szCs w:val="24"/>
+        </w:rPr>
+        <w:tab/>
+      </w:r>
+      <w:r>
+        <w:rPr>
+          <w:rFonts w:ascii="Times New Roman" w:hAnsi="Times New Roman" w:cs="Times New Roman"/>
+          <w:sz w:val="24"/>
+          <w:szCs w:val="24"/>
+        </w:rPr>
+        <w:tab/>
+        <w:t>$</w:t>
+      </w:r>
+      <w:r>
+        <w:rPr>
+          <w:rFonts w:ascii="Times New Roman" w:hAnsi="Times New Roman" w:cs="Times New Roman"/>
+          <w:sz w:val="24"/>
+          <w:szCs w:val="24"/>
+        </w:rPr>
+        <w:t>69.900 COP</w:t>
+      </w:r>
+    </w:p>
     <w:sectPr>
       <w:pgSz w:w="12240" w:h="15840"/>
       <w:pgMar w:top="1417" w:right="1701" w:bottom="1417" w:left="1701" w:header="708" w:footer="708" w:gutter="0"/>

</xml_diff>